<commit_message>
Wrote the test report
</commit_message>
<xml_diff>
--- a/test/TestReport.docx
+++ b/test/TestReport.docx
@@ -1,16 +1,302 @@
 
 <file path=word/document.xml><?xml version="1.0" encoding="utf-8"?>
-<w:document xmlns:wpc="http://schemas.microsoft.com/office/word/2010/wordprocessingCanvas" xmlns:cx="http://schemas.microsoft.com/office/drawing/2014/chartex" xmlns:cx1="http://schemas.microsoft.com/office/drawing/2015/9/8/chartex" xmlns:cx2="http://schemas.microsoft.com/office/drawing/2015/10/21/chartex" xmlns:cx3="http://schemas.microsoft.com/office/drawing/2016/5/9/chartex" xmlns:cx4="http://schemas.microsoft.com/office/drawing/2016/5/10/chartex" xmlns:cx5="http://schemas.microsoft.com/office/drawing/2016/5/11/chartex" xmlns:cx6="http://schemas.microsoft.com/office/drawing/2016/5/12/chartex" xmlns:cx7="http://schemas.microsoft.com/office/drawing/2016/5/13/chartex" xmlns:cx8="http://schemas.microsoft.com/office/drawing/2016/5/14/chartex" xmlns:mc="http://schemas.openxmlformats.org/markup-compatibility/2006" xmlns:aink="http://schemas.microsoft.com/office/drawing/2016/ink" xmlns:am3d="http://schemas.microsoft.com/office/drawing/2017/model3d" xmlns:o="urn:schemas-microsoft-com:office:office" xmlns:r="http://schemas.openxmlformats.org/officeDocument/2006/relationships" xmlns:m="http://schemas.openxmlformats.org/officeDocument/2006/math" xmlns:v="urn:schemas-microsoft-com:vml" xmlns:wp14="http://schemas.microsoft.com/office/word/2010/wordprocessingDrawing" xmlns:wp="http://schemas.openxmlformats.org/drawingml/2006/wordprocessingDrawing" xmlns:w10="urn:schemas-microsoft-com:office:word" xmlns:w="http://schemas.openxmlformats.org/wordprocessingml/2006/main" xmlns:w14="http://schemas.microsoft.com/office/word/2010/wordml" xmlns:w15="http://schemas.microsoft.com/office/word/2012/wordml" xmlns:w16cex="http://schemas.microsoft.com/office/word/2018/wordml/cex" xmlns:w16cid="http://schemas.microsoft.com/office/word/2016/wordml/cid" xmlns:w16="http://schemas.microsoft.com/office/word/2018/wordml" xmlns:w16sdtdh="http://schemas.microsoft.com/office/word/2020/wordml/sdtdatahash" xmlns:w16se="http://schemas.microsoft.com/office/word/2015/wordml/symex" xmlns:wpg="http://schemas.microsoft.com/office/word/2010/wordprocessingGroup" xmlns:wpi="http://schemas.microsoft.com/office/word/2010/wordprocessingInk" xmlns:wne="http://schemas.microsoft.com/office/word/2006/wordml" xmlns:wps="http://schemas.microsoft.com/office/word/2010/wordprocessingShape" mc:Ignorable="w14 w15 w16se w16cid w16 w16cex w16sdtdh wp14">
+<w:document xmlns:wpc="http://schemas.microsoft.com/office/word/2010/wordprocessingCanvas" xmlns:mc="http://schemas.openxmlformats.org/markup-compatibility/2006" xmlns:o="urn:schemas-microsoft-com:office:office" xmlns:r="http://schemas.openxmlformats.org/officeDocument/2006/relationships" xmlns:m="http://schemas.openxmlformats.org/officeDocument/2006/math" xmlns:v="urn:schemas-microsoft-com:vml" xmlns:wp14="http://schemas.microsoft.com/office/word/2010/wordprocessingDrawing" xmlns:wp="http://schemas.openxmlformats.org/drawingml/2006/wordprocessingDrawing" xmlns:w10="urn:schemas-microsoft-com:office:word" xmlns:w="http://schemas.openxmlformats.org/wordprocessingml/2006/main" xmlns:w14="http://schemas.microsoft.com/office/word/2010/wordml" xmlns:w15="http://schemas.microsoft.com/office/word/2012/wordml" xmlns:wpg="http://schemas.microsoft.com/office/word/2010/wordprocessingGroup" xmlns:wpi="http://schemas.microsoft.com/office/word/2010/wordprocessingInk" xmlns:wne="http://schemas.microsoft.com/office/word/2006/wordml" xmlns:wps="http://schemas.microsoft.com/office/word/2010/wordprocessingShape" mc:Ignorable="w14 w15 wp14">
   <w:body>
     <w:p>
       <w:pPr>
         <w:pStyle w:val="a3"/>
-        <w:rPr>
-          <w:lang w:val="en-US"/>
-        </w:rPr>
       </w:pPr>
       <w:r>
-        <w:t>Тесты</w:t>
+        <w:t>Отчёт о тестировании</w:t>
+      </w:r>
+    </w:p>
+    <w:p>
+      <w:proofErr w:type="spellStart"/>
+      <w:r>
+        <w:t>Тестировщик</w:t>
+      </w:r>
+      <w:proofErr w:type="spellEnd"/>
+      <w:r>
+        <w:t>: Щукин М. С.</w:t>
+      </w:r>
+    </w:p>
+    <w:p>
+      <w:r>
+        <w:t>Результаты тестирования представлены в таблице 1 и показаны на рисунках 1-2.</w:t>
+      </w:r>
+    </w:p>
+    <w:p/>
+    <w:p>
+      <w:r>
+        <w:t>Таблица 1 – Результаты тестирования</w:t>
+      </w:r>
+    </w:p>
+    <w:tbl>
+      <w:tblPr>
+        <w:tblStyle w:val="a5"/>
+        <w:tblW w:w="0" w:type="auto"/>
+        <w:tblLook w:val="04A0" w:firstRow="1" w:lastRow="0" w:firstColumn="1" w:lastColumn="0" w:noHBand="0" w:noVBand="1"/>
+      </w:tblPr>
+      <w:tblGrid>
+        <w:gridCol w:w="4672"/>
+        <w:gridCol w:w="4673"/>
+      </w:tblGrid>
+      <w:tr>
+        <w:tc>
+          <w:tcPr>
+            <w:tcW w:w="4672" w:type="dxa"/>
+          </w:tcPr>
+          <w:p>
+            <w:pPr>
+              <w:ind w:firstLine="0"/>
+            </w:pPr>
+            <w:r>
+              <w:t>Название теста</w:t>
+            </w:r>
+          </w:p>
+        </w:tc>
+        <w:tc>
+          <w:tcPr>
+            <w:tcW w:w="4673" w:type="dxa"/>
+          </w:tcPr>
+          <w:p>
+            <w:pPr>
+              <w:ind w:firstLine="0"/>
+            </w:pPr>
+            <w:r>
+              <w:t>Пройден / Не пройден</w:t>
+            </w:r>
+          </w:p>
+        </w:tc>
+      </w:tr>
+      <w:tr>
+        <w:tc>
+          <w:tcPr>
+            <w:tcW w:w="4672" w:type="dxa"/>
+          </w:tcPr>
+          <w:p>
+            <w:pPr>
+              <w:ind w:firstLine="0"/>
+            </w:pPr>
+            <w:proofErr w:type="spellStart"/>
+            <w:r>
+              <w:rPr>
+                <w:lang w:val="en-US"/>
+              </w:rPr>
+              <w:t>CreateCarControlTest</w:t>
+            </w:r>
+            <w:proofErr w:type="spellEnd"/>
+          </w:p>
+        </w:tc>
+        <w:tc>
+          <w:tcPr>
+            <w:tcW w:w="4673" w:type="dxa"/>
+          </w:tcPr>
+          <w:p>
+            <w:pPr>
+              <w:ind w:firstLine="0"/>
+            </w:pPr>
+            <w:r>
+              <w:t>Пройден</w:t>
+            </w:r>
+          </w:p>
+        </w:tc>
+      </w:tr>
+      <w:tr>
+        <w:tc>
+          <w:tcPr>
+            <w:tcW w:w="4672" w:type="dxa"/>
+          </w:tcPr>
+          <w:p>
+            <w:pPr>
+              <w:ind w:firstLine="0"/>
+            </w:pPr>
+            <w:proofErr w:type="spellStart"/>
+            <w:r>
+              <w:t>SortCarControlTest</w:t>
+            </w:r>
+            <w:proofErr w:type="spellEnd"/>
+          </w:p>
+        </w:tc>
+        <w:tc>
+          <w:tcPr>
+            <w:tcW w:w="4673" w:type="dxa"/>
+          </w:tcPr>
+          <w:p>
+            <w:pPr>
+              <w:ind w:firstLine="0"/>
+            </w:pPr>
+            <w:r>
+              <w:t>Пройден</w:t>
+            </w:r>
+          </w:p>
+        </w:tc>
+      </w:tr>
+      <w:tr>
+        <w:tc>
+          <w:tcPr>
+            <w:tcW w:w="4672" w:type="dxa"/>
+          </w:tcPr>
+          <w:p>
+            <w:pPr>
+              <w:ind w:firstLine="0"/>
+            </w:pPr>
+            <w:proofErr w:type="spellStart"/>
+            <w:r>
+              <w:t>SaveCarControlTest</w:t>
+            </w:r>
+            <w:proofErr w:type="spellEnd"/>
+          </w:p>
+        </w:tc>
+        <w:tc>
+          <w:tcPr>
+            <w:tcW w:w="4673" w:type="dxa"/>
+          </w:tcPr>
+          <w:p>
+            <w:pPr>
+              <w:ind w:firstLine="0"/>
+            </w:pPr>
+            <w:r>
+              <w:t>Пройден</w:t>
+            </w:r>
+          </w:p>
+        </w:tc>
+      </w:tr>
+      <w:tr>
+        <w:tc>
+          <w:tcPr>
+            <w:tcW w:w="4672" w:type="dxa"/>
+          </w:tcPr>
+          <w:p>
+            <w:pPr>
+              <w:ind w:firstLine="0"/>
+            </w:pPr>
+            <w:r>
+              <w:t>Тестовый пример 4</w:t>
+            </w:r>
+          </w:p>
+        </w:tc>
+        <w:tc>
+          <w:tcPr>
+            <w:tcW w:w="4673" w:type="dxa"/>
+          </w:tcPr>
+          <w:p>
+            <w:pPr>
+              <w:ind w:firstLine="0"/>
+            </w:pPr>
+            <w:r>
+              <w:t>Пройден</w:t>
+            </w:r>
+          </w:p>
+        </w:tc>
+      </w:tr>
+    </w:tbl>
+    <w:p/>
+    <w:p>
+      <w:pPr>
+        <w:jc w:val="center"/>
+      </w:pPr>
+      <w:r>
+        <w:drawing>
+          <wp:inline distT="0" distB="0" distL="0" distR="0" wp14:anchorId="0A039C81" wp14:editId="425A9197">
+            <wp:extent cx="3392471" cy="1998306"/>
+            <wp:effectExtent l="0" t="0" r="0" b="2540"/>
+            <wp:docPr id="1" name="Рисунок 1"/>
+            <wp:cNvGraphicFramePr>
+              <a:graphicFrameLocks xmlns:a="http://schemas.openxmlformats.org/drawingml/2006/main" noChangeAspect="1"/>
+            </wp:cNvGraphicFramePr>
+            <a:graphic xmlns:a="http://schemas.openxmlformats.org/drawingml/2006/main">
+              <a:graphicData uri="http://schemas.openxmlformats.org/drawingml/2006/picture">
+                <pic:pic xmlns:pic="http://schemas.openxmlformats.org/drawingml/2006/picture">
+                  <pic:nvPicPr>
+                    <pic:cNvPr id="1" name=""/>
+                    <pic:cNvPicPr/>
+                  </pic:nvPicPr>
+                  <pic:blipFill>
+                    <a:blip r:embed="rId4"/>
+                    <a:stretch>
+                      <a:fillRect/>
+                    </a:stretch>
+                  </pic:blipFill>
+                  <pic:spPr>
+                    <a:xfrm>
+                      <a:off x="0" y="0"/>
+                      <a:ext cx="3438797" cy="2025594"/>
+                    </a:xfrm>
+                    <a:prstGeom prst="rect">
+                      <a:avLst/>
+                    </a:prstGeom>
+                  </pic:spPr>
+                </pic:pic>
+              </a:graphicData>
+            </a:graphic>
+          </wp:inline>
+        </w:drawing>
+      </w:r>
+    </w:p>
+    <w:p>
+      <w:pPr>
+        <w:jc w:val="center"/>
+      </w:pPr>
+      <w:r>
+        <w:t>Рисунок 1 – Результат позитивного тестирования</w:t>
+      </w:r>
+    </w:p>
+    <w:p>
+      <w:pPr>
+        <w:jc w:val="center"/>
+      </w:pPr>
+      <w:bookmarkStart w:id="0" w:name="_GoBack"/>
+      <w:bookmarkEnd w:id="0"/>
+    </w:p>
+    <w:p>
+      <w:pPr>
+        <w:jc w:val="center"/>
+      </w:pPr>
+      <w:r>
+        <w:drawing>
+          <wp:inline distT="0" distB="0" distL="0" distR="0" wp14:anchorId="281D4CB6" wp14:editId="52F34364">
+            <wp:extent cx="3520705" cy="1455089"/>
+            <wp:effectExtent l="0" t="0" r="3810" b="0"/>
+            <wp:docPr id="2" name="Рисунок 2"/>
+            <wp:cNvGraphicFramePr>
+              <a:graphicFrameLocks xmlns:a="http://schemas.openxmlformats.org/drawingml/2006/main" noChangeAspect="1"/>
+            </wp:cNvGraphicFramePr>
+            <a:graphic xmlns:a="http://schemas.openxmlformats.org/drawingml/2006/main">
+              <a:graphicData uri="http://schemas.openxmlformats.org/drawingml/2006/picture">
+                <pic:pic xmlns:pic="http://schemas.openxmlformats.org/drawingml/2006/picture">
+                  <pic:nvPicPr>
+                    <pic:cNvPr id="1" name=""/>
+                    <pic:cNvPicPr/>
+                  </pic:nvPicPr>
+                  <pic:blipFill>
+                    <a:blip r:embed="rId5"/>
+                    <a:stretch>
+                      <a:fillRect/>
+                    </a:stretch>
+                  </pic:blipFill>
+                  <pic:spPr>
+                    <a:xfrm>
+                      <a:off x="0" y="0"/>
+                      <a:ext cx="3530889" cy="1459298"/>
+                    </a:xfrm>
+                    <a:prstGeom prst="rect">
+                      <a:avLst/>
+                    </a:prstGeom>
+                  </pic:spPr>
+                </pic:pic>
+              </a:graphicData>
+            </a:graphic>
+          </wp:inline>
+        </w:drawing>
+      </w:r>
+    </w:p>
+    <w:p>
+      <w:pPr>
+        <w:jc w:val="center"/>
+      </w:pPr>
+      <w:r>
+        <w:t>Рисунок 2 – Результат негативного тестирования</w:t>
       </w:r>
     </w:p>
     <w:sectPr>
@@ -24,7 +310,7 @@
 </file>
 
 <file path=word/styles.xml><?xml version="1.0" encoding="utf-8"?>
-<w:styles xmlns:mc="http://schemas.openxmlformats.org/markup-compatibility/2006" xmlns:r="http://schemas.openxmlformats.org/officeDocument/2006/relationships" xmlns:w="http://schemas.openxmlformats.org/wordprocessingml/2006/main" xmlns:w14="http://schemas.microsoft.com/office/word/2010/wordml" xmlns:w15="http://schemas.microsoft.com/office/word/2012/wordml" xmlns:w16cex="http://schemas.microsoft.com/office/word/2018/wordml/cex" xmlns:w16cid="http://schemas.microsoft.com/office/word/2016/wordml/cid" xmlns:w16="http://schemas.microsoft.com/office/word/2018/wordml" xmlns:w16sdtdh="http://schemas.microsoft.com/office/word/2020/wordml/sdtdatahash" xmlns:w16se="http://schemas.microsoft.com/office/word/2015/wordml/symex" mc:Ignorable="w14 w15 w16se w16cid w16 w16cex w16sdtdh">
+<w:styles xmlns:mc="http://schemas.openxmlformats.org/markup-compatibility/2006" xmlns:r="http://schemas.openxmlformats.org/officeDocument/2006/relationships" xmlns:w="http://schemas.openxmlformats.org/wordprocessingml/2006/main" xmlns:w14="http://schemas.microsoft.com/office/word/2010/wordml" xmlns:w15="http://schemas.microsoft.com/office/word/2012/wordml" mc:Ignorable="w14 w15">
   <w:docDefaults>
     <w:rPrDefault>
       <w:rPr>
@@ -40,7 +326,7 @@
       </w:pPr>
     </w:pPrDefault>
   </w:docDefaults>
-  <w:latentStyles w:defLockedState="0" w:defUIPriority="99" w:defSemiHidden="0" w:defUnhideWhenUsed="0" w:defQFormat="0" w:count="376">
+  <w:latentStyles w:defLockedState="0" w:defUIPriority="99" w:defSemiHidden="0" w:defUnhideWhenUsed="0" w:defQFormat="0" w:count="371">
     <w:lsdException w:name="Normal" w:uiPriority="0" w:qFormat="1"/>
     <w:lsdException w:name="heading 1" w:uiPriority="9" w:qFormat="1"/>
     <w:lsdException w:name="heading 2" w:semiHidden="1" w:uiPriority="9" w:unhideWhenUsed="1" w:qFormat="1"/>
@@ -412,11 +698,6 @@
     <w:lsdException w:name="List Table 5 Dark Accent 6" w:uiPriority="50"/>
     <w:lsdException w:name="List Table 6 Colorful Accent 6" w:uiPriority="51"/>
     <w:lsdException w:name="List Table 7 Colorful Accent 6" w:uiPriority="52"/>
-    <w:lsdException w:name="Mention" w:semiHidden="1" w:unhideWhenUsed="1"/>
-    <w:lsdException w:name="Smart Hyperlink" w:semiHidden="1" w:unhideWhenUsed="1"/>
-    <w:lsdException w:name="Hashtag" w:semiHidden="1" w:unhideWhenUsed="1"/>
-    <w:lsdException w:name="Unresolved Mention" w:semiHidden="1" w:unhideWhenUsed="1"/>
-    <w:lsdException w:name="Smart Link" w:semiHidden="1" w:unhideWhenUsed="1"/>
   </w:latentStyles>
   <w:style w:type="paragraph" w:default="1" w:styleId="a">
     <w:name w:val="Normal"/>
@@ -511,7 +792,7 @@
     </w:rPr>
   </w:style>
   <w:style w:type="character" w:customStyle="1" w:styleId="a4">
-    <w:name w:val="Заголовок Знак"/>
+    <w:name w:val="Название Знак"/>
     <w:basedOn w:val="a0"/>
     <w:link w:val="a3"/>
     <w:uiPriority w:val="10"/>
@@ -524,6 +805,25 @@
       <w:sz w:val="48"/>
       <w:szCs w:val="56"/>
     </w:rPr>
+  </w:style>
+  <w:style w:type="table" w:styleId="a5">
+    <w:name w:val="Table Grid"/>
+    <w:basedOn w:val="a1"/>
+    <w:uiPriority w:val="39"/>
+    <w:rsid w:val="00351A1B"/>
+    <w:pPr>
+      <w:spacing w:after="0" w:line="240" w:lineRule="auto"/>
+    </w:pPr>
+    <w:tblPr>
+      <w:tblBorders>
+        <w:top w:val="single" w:sz="4" w:space="0" w:color="auto"/>
+        <w:left w:val="single" w:sz="4" w:space="0" w:color="auto"/>
+        <w:bottom w:val="single" w:sz="4" w:space="0" w:color="auto"/>
+        <w:right w:val="single" w:sz="4" w:space="0" w:color="auto"/>
+        <w:insideH w:val="single" w:sz="4" w:space="0" w:color="auto"/>
+        <w:insideV w:val="single" w:sz="4" w:space="0" w:color="auto"/>
+      </w:tblBorders>
+    </w:tblPr>
   </w:style>
 </w:styles>
 </file>

</xml_diff>